<commit_message>
07. Associative Arrays - Exercise
</commit_message>
<xml_diff>
--- a/20. Homeworks/07. Associative Arrays - Exercise.docx
+++ b/20. Homeworks/07. Associative Arrays - Exercise.docx
@@ -1,6 +1,6 @@
 
 <file path=word/document.xml><?xml version="1.0" encoding="utf-8"?>
-<w:document xmlns:wpc="http://schemas.microsoft.com/office/word/2010/wordprocessingCanvas" xmlns:cx="http://schemas.microsoft.com/office/drawing/2014/chartex" xmlns:cx1="http://schemas.microsoft.com/office/drawing/2015/9/8/chartex" xmlns:mc="http://schemas.openxmlformats.org/markup-compatibility/2006" xmlns:o="urn:schemas-microsoft-com:office:office" xmlns:r="http://schemas.openxmlformats.org/officeDocument/2006/relationships" xmlns:m="http://schemas.openxmlformats.org/officeDocument/2006/math" xmlns:v="urn:schemas-microsoft-com:vml" xmlns:wp14="http://schemas.microsoft.com/office/word/2010/wordprocessingDrawing" xmlns:wp="http://schemas.openxmlformats.org/drawingml/2006/wordprocessingDrawing" xmlns:w10="urn:schemas-microsoft-com:office:word" xmlns:w="http://schemas.openxmlformats.org/wordprocessingml/2006/main" xmlns:w14="http://schemas.microsoft.com/office/word/2010/wordml" xmlns:w15="http://schemas.microsoft.com/office/word/2012/wordml" xmlns:w16se="http://schemas.microsoft.com/office/word/2015/wordml/symex" xmlns:wpg="http://schemas.microsoft.com/office/word/2010/wordprocessingGroup" xmlns:wpi="http://schemas.microsoft.com/office/word/2010/wordprocessingInk" xmlns:wne="http://schemas.microsoft.com/office/word/2006/wordml" xmlns:wps="http://schemas.microsoft.com/office/word/2010/wordprocessingShape" mc:Ignorable="w14 w15 w16se wp14">
+<w:document xmlns:wpc="http://schemas.microsoft.com/office/word/2010/wordprocessingCanvas" xmlns:cx="http://schemas.microsoft.com/office/drawing/2014/chartex" xmlns:cx1="http://schemas.microsoft.com/office/drawing/2015/9/8/chartex" xmlns:cx2="http://schemas.microsoft.com/office/drawing/2015/10/21/chartex" xmlns:cx3="http://schemas.microsoft.com/office/drawing/2016/5/9/chartex" xmlns:cx4="http://schemas.microsoft.com/office/drawing/2016/5/10/chartex" xmlns:cx5="http://schemas.microsoft.com/office/drawing/2016/5/11/chartex" xmlns:cx6="http://schemas.microsoft.com/office/drawing/2016/5/12/chartex" xmlns:cx7="http://schemas.microsoft.com/office/drawing/2016/5/13/chartex" xmlns:cx8="http://schemas.microsoft.com/office/drawing/2016/5/14/chartex" xmlns:mc="http://schemas.openxmlformats.org/markup-compatibility/2006" xmlns:aink="http://schemas.microsoft.com/office/drawing/2016/ink" xmlns:am3d="http://schemas.microsoft.com/office/drawing/2017/model3d" xmlns:o="urn:schemas-microsoft-com:office:office" xmlns:r="http://schemas.openxmlformats.org/officeDocument/2006/relationships" xmlns:m="http://schemas.openxmlformats.org/officeDocument/2006/math" xmlns:v="urn:schemas-microsoft-com:vml" xmlns:wp14="http://schemas.microsoft.com/office/word/2010/wordprocessingDrawing" xmlns:wp="http://schemas.openxmlformats.org/drawingml/2006/wordprocessingDrawing" xmlns:w10="urn:schemas-microsoft-com:office:word" xmlns:w="http://schemas.openxmlformats.org/wordprocessingml/2006/main" xmlns:w14="http://schemas.microsoft.com/office/word/2010/wordml" xmlns:w15="http://schemas.microsoft.com/office/word/2012/wordml" xmlns:w16cex="http://schemas.microsoft.com/office/word/2018/wordml/cex" xmlns:w16cid="http://schemas.microsoft.com/office/word/2016/wordml/cid" xmlns:w16="http://schemas.microsoft.com/office/word/2018/wordml" xmlns:w16se="http://schemas.microsoft.com/office/word/2015/wordml/symex" xmlns:wpg="http://schemas.microsoft.com/office/word/2010/wordprocessingGroup" xmlns:wpi="http://schemas.microsoft.com/office/word/2010/wordprocessingInk" xmlns:wne="http://schemas.microsoft.com/office/word/2006/wordml" xmlns:wps="http://schemas.microsoft.com/office/word/2010/wordprocessingShape" mc:Ignorable="w14 w15 w16se w16cid w16 w16cex wp14">
   <w:body>
     <w:p>
       <w:pPr>
@@ -11,8 +11,6 @@
           <w:lang w:val="bg-BG"/>
         </w:rPr>
       </w:pPr>
-      <w:bookmarkStart w:id="0" w:name="_GoBack"/>
-      <w:bookmarkEnd w:id="0"/>
       <w:r>
         <w:rPr>
           <w:noProof/>
@@ -435,14 +433,14 @@
         </w:rPr>
         <w:t xml:space="preserve">A </w:t>
       </w:r>
-      <w:bookmarkStart w:id="1" w:name="_Hlk1740980"/>
+      <w:bookmarkStart w:id="0" w:name="_Hlk1740980"/>
       <w:r>
         <w:rPr>
           <w:noProof/>
         </w:rPr>
         <w:t>Miner Task</w:t>
       </w:r>
-      <w:bookmarkEnd w:id="1"/>
+      <w:bookmarkEnd w:id="0"/>
     </w:p>
     <w:p>
       <w:pPr>
@@ -847,7 +845,7 @@
                 <w:lang w:val="bg-BG"/>
               </w:rPr>
             </w:pPr>
-            <w:bookmarkStart w:id="2" w:name="OLE_LINK4"/>
+            <w:bookmarkStart w:id="1" w:name="OLE_LINK4"/>
             <w:r>
               <w:rPr>
                 <w:rFonts w:ascii="Consolas" w:hAnsi="Consolas" w:cs="Consolas"/>
@@ -856,7 +854,7 @@
               <w:t>Gold -&gt; 155</w:t>
             </w:r>
           </w:p>
-          <w:bookmarkEnd w:id="2"/>
+          <w:bookmarkEnd w:id="1"/>
           <w:p>
             <w:pPr>
               <w:spacing w:after="0"/>
@@ -2359,7 +2357,7 @@
           <w:lang w:val="bg-BG"/>
         </w:rPr>
       </w:pPr>
-      <w:bookmarkStart w:id="3" w:name="_Hlk517214301"/>
+      <w:bookmarkStart w:id="2" w:name="_Hlk517214301"/>
       <w:r>
         <w:rPr>
           <w:noProof/>
@@ -2549,6 +2547,7 @@
         <w:rPr>
           <w:noProof/>
         </w:rPr>
+        <w:lastRenderedPageBreak/>
         <w:t xml:space="preserve">You will receive products’ </w:t>
       </w:r>
       <w:r>
@@ -2671,7 +2670,7 @@
         <w:t xml:space="preserve"> of all the products with that name. </w:t>
       </w:r>
     </w:p>
-    <w:bookmarkEnd w:id="3"/>
+    <w:bookmarkEnd w:id="2"/>
     <w:p>
       <w:pPr>
         <w:keepNext/>
@@ -2942,7 +2941,7 @@
           <w:lang w:val="bg-BG"/>
         </w:rPr>
       </w:pPr>
-      <w:bookmarkStart w:id="4" w:name="_Hlk517214388"/>
+      <w:bookmarkStart w:id="3" w:name="_Hlk517214388"/>
       <w:r>
         <w:rPr>
           <w:noProof/>
@@ -2976,7 +2975,7 @@
             <w:tcW w:w="2711" w:type="dxa"/>
             <w:shd w:val="clear" w:color="auto" w:fill="D9D9D9" w:themeFill="background1" w:themeFillShade="D9"/>
           </w:tcPr>
-          <w:bookmarkEnd w:id="4"/>
+          <w:bookmarkEnd w:id="3"/>
           <w:p>
             <w:pPr>
               <w:spacing w:before="0" w:after="0"/>
@@ -3763,7 +3762,7 @@
         </w:rPr>
         <w:br/>
       </w:r>
-      <w:bookmarkStart w:id="5" w:name="OLE_LINK9"/>
+      <w:bookmarkStart w:id="4" w:name="OLE_LINK9"/>
       <w:r>
         <w:rPr>
           <w:noProof/>
@@ -3776,7 +3775,7 @@
         </w:rPr>
         <w:t>ERROR: already registered with plate number {licensePlateNumber}</w:t>
       </w:r>
-      <w:bookmarkEnd w:id="5"/>
+      <w:bookmarkEnd w:id="4"/>
       <w:r>
         <w:rPr>
           <w:noProof/>
@@ -3818,7 +3817,7 @@
         </w:rPr>
         <w:t>"{</w:t>
       </w:r>
-      <w:bookmarkStart w:id="6" w:name="OLE_LINK16"/>
+      <w:bookmarkStart w:id="5" w:name="OLE_LINK16"/>
       <w:r>
         <w:rPr>
           <w:rFonts w:ascii="Consolas" w:hAnsi="Consolas"/>
@@ -3827,7 +3826,7 @@
         </w:rPr>
         <w:t>username} registered {licensePlateNumber} successfully</w:t>
       </w:r>
-      <w:bookmarkEnd w:id="6"/>
+      <w:bookmarkEnd w:id="5"/>
       <w:r>
         <w:rPr>
           <w:rFonts w:ascii="Consolas" w:hAnsi="Consolas"/>
@@ -3884,6 +3883,7 @@
         <w:rPr>
           <w:noProof/>
         </w:rPr>
+        <w:lastRenderedPageBreak/>
         <w:t>If the user is</w:t>
       </w:r>
       <w:r>
@@ -3912,14 +3912,14 @@
         </w:rPr>
         <w:t>"</w:t>
       </w:r>
-      <w:bookmarkStart w:id="7" w:name="OLE_LINK18"/>
+      <w:bookmarkStart w:id="6" w:name="OLE_LINK18"/>
       <w:r>
         <w:rPr>
           <w:rStyle w:val="CodeChar"/>
         </w:rPr>
         <w:t>ERROR: user {username} not found</w:t>
       </w:r>
-      <w:bookmarkEnd w:id="7"/>
+      <w:bookmarkEnd w:id="6"/>
       <w:r>
         <w:rPr>
           <w:noProof/>
@@ -3952,7 +3952,7 @@
         </w:rPr>
         <w:br/>
       </w:r>
-      <w:bookmarkStart w:id="8" w:name="OLE_LINK17"/>
+      <w:bookmarkStart w:id="7" w:name="OLE_LINK17"/>
       <w:r>
         <w:rPr>
           <w:noProof/>
@@ -3965,7 +3965,7 @@
         </w:rPr>
         <w:t>{username} unregistered successfully</w:t>
       </w:r>
-      <w:bookmarkEnd w:id="8"/>
+      <w:bookmarkEnd w:id="7"/>
       <w:r>
         <w:rPr>
           <w:noProof/>
@@ -4854,7 +4854,7 @@
                 <w:lang w:val="bg-BG"/>
               </w:rPr>
             </w:pPr>
-            <w:bookmarkStart w:id="9" w:name="OLE_LINK15"/>
+            <w:bookmarkStart w:id="8" w:name="OLE_LINK15"/>
             <w:r>
               <w:rPr>
                 <w:rFonts w:ascii="Consolas" w:eastAsia="Times New Roman" w:hAnsi="Consolas" w:cs="Consolas"/>
@@ -4934,7 +4934,7 @@
               </w:rPr>
               <w:t>register Joshua DD1111XX</w:t>
             </w:r>
-            <w:bookmarkEnd w:id="9"/>
+            <w:bookmarkEnd w:id="8"/>
           </w:p>
           <w:p>
             <w:pPr>
@@ -5370,6 +5370,7 @@
           <w:sz w:val="32"/>
           <w:szCs w:val="32"/>
         </w:rPr>
+        <w:lastRenderedPageBreak/>
         <w:t>Input</w:t>
       </w:r>
     </w:p>
@@ -6699,6 +6700,7 @@
                 <w:rFonts w:ascii="Consolas" w:hAnsi="Consolas" w:cs="Consolas"/>
                 <w:noProof/>
               </w:rPr>
+              <w:lastRenderedPageBreak/>
               <w:t>John</w:t>
             </w:r>
           </w:p>
@@ -6853,6 +6855,7 @@
                 <w:rFonts w:ascii="Consolas" w:hAnsi="Consolas" w:cs="Consolas"/>
                 <w:noProof/>
               </w:rPr>
+              <w:lastRenderedPageBreak/>
               <w:t>John -&gt; 5.00</w:t>
             </w:r>
           </w:p>
@@ -6989,6 +6992,7 @@
                 <w:rFonts w:ascii="Consolas" w:hAnsi="Consolas" w:cs="Consolas"/>
                 <w:noProof/>
               </w:rPr>
+              <w:lastRenderedPageBreak/>
               <w:t>Amanda</w:t>
             </w:r>
           </w:p>
@@ -7137,6 +7141,7 @@
                 <w:rFonts w:ascii="Consolas" w:hAnsi="Consolas" w:cs="Consolas"/>
                 <w:noProof/>
               </w:rPr>
+              <w:lastRenderedPageBreak/>
               <w:t>Robert -&gt; 6.00</w:t>
             </w:r>
           </w:p>
@@ -7548,7 +7553,7 @@
                 <w:noProof/>
               </w:rPr>
             </w:pPr>
-            <w:bookmarkStart w:id="10" w:name="_Hlk507808303"/>
+            <w:bookmarkStart w:id="9" w:name="_Hlk507808303"/>
             <w:r>
               <w:rPr>
                 <w:b/>
@@ -7581,7 +7586,7 @@
           </w:p>
         </w:tc>
       </w:tr>
-      <w:bookmarkEnd w:id="10"/>
+      <w:bookmarkEnd w:id="9"/>
       <w:tr>
         <w:tc>
           <w:tcPr>
@@ -7900,6 +7905,7 @@
                 <w:bCs/>
                 <w:noProof/>
               </w:rPr>
+              <w:lastRenderedPageBreak/>
               <w:t>Movement -&gt; DD11111</w:t>
             </w:r>
           </w:p>
@@ -7940,6 +7946,7 @@
                 <w:bCs/>
                 <w:noProof/>
               </w:rPr>
+              <w:lastRenderedPageBreak/>
               <w:t>Lenovo</w:t>
             </w:r>
           </w:p>
@@ -8012,6 +8019,7 @@
                 <w:bCs/>
                 <w:noProof/>
               </w:rPr>
+              <w:lastRenderedPageBreak/>
               <w:t>SoftUni</w:t>
             </w:r>
           </w:p>
@@ -8069,6 +8077,7 @@
         <w:rPr>
           <w:noProof/>
         </w:rPr>
+        <w:lastRenderedPageBreak/>
         <w:t>*ForceBook</w:t>
       </w:r>
     </w:p>
@@ -8334,6 +8343,8 @@
         </w:rPr>
         <w:br/>
       </w:r>
+      <w:bookmarkStart w:id="10" w:name="OLE_LINK13"/>
+      <w:bookmarkStart w:id="11" w:name="OLE_LINK14"/>
       <w:r>
         <w:rPr>
           <w:rStyle w:val="CodeChar"/>
@@ -8347,6 +8358,8 @@
         </w:rPr>
         <w:t>"{forceUser} joins the {forceSide} side!"</w:t>
       </w:r>
+      <w:bookmarkEnd w:id="10"/>
+      <w:bookmarkEnd w:id="11"/>
       <w:r>
         <w:rPr>
           <w:rStyle w:val="CodeChar"/>
@@ -8625,9 +8638,13 @@
           <w:lang w:val="bg-BG"/>
         </w:rPr>
       </w:pPr>
+      <w:bookmarkStart w:id="12" w:name="OLE_LINK19"/>
+      <w:bookmarkStart w:id="13" w:name="OLE_LINK20"/>
       <w:r>
         <w:t>Side: {forceSide}, Members: {forceUsers.Count}</w:t>
       </w:r>
+      <w:bookmarkEnd w:id="12"/>
+      <w:bookmarkEnd w:id="13"/>
     </w:p>
     <w:p>
       <w:pPr>
@@ -8827,49 +8844,98 @@
                 <w:lang w:val="bg-BG"/>
               </w:rPr>
             </w:pPr>
+            <w:bookmarkStart w:id="14" w:name="OLE_LINK1"/>
+            <w:bookmarkStart w:id="15" w:name="OLE_LINK2"/>
             <w:r>
               <w:rPr>
                 <w:rFonts w:ascii="Consolas" w:hAnsi="Consolas"/>
                 <w:bCs/>
                 <w:noProof/>
               </w:rPr>
-              <w:t>Light | Gosho</w:t>
-            </w:r>
-          </w:p>
-          <w:p>
-            <w:pPr>
+              <w:lastRenderedPageBreak/>
+              <w:t>Light</w:t>
+            </w:r>
+            <w:bookmarkStart w:id="16" w:name="OLE_LINK8"/>
+            <w:bookmarkStart w:id="17" w:name="OLE_LINK10"/>
+            <w:r>
               <w:rPr>
                 <w:rFonts w:ascii="Consolas" w:hAnsi="Consolas"/>
                 <w:bCs/>
                 <w:noProof/>
-                <w:lang w:val="bg-BG"/>
-              </w:rPr>
-            </w:pPr>
+              </w:rPr>
+              <w:t xml:space="preserve"> </w:t>
+            </w:r>
+            <w:bookmarkEnd w:id="14"/>
+            <w:bookmarkEnd w:id="15"/>
             <w:r>
               <w:rPr>
                 <w:rFonts w:ascii="Consolas" w:hAnsi="Consolas"/>
                 <w:bCs/>
                 <w:noProof/>
               </w:rPr>
-              <w:t>Dark | Pesho</w:t>
-            </w:r>
-          </w:p>
-          <w:p>
-            <w:pPr>
+              <w:t xml:space="preserve">| </w:t>
+            </w:r>
+            <w:bookmarkEnd w:id="16"/>
+            <w:bookmarkEnd w:id="17"/>
+            <w:r>
               <w:rPr>
                 <w:rFonts w:ascii="Consolas" w:hAnsi="Consolas"/>
                 <w:bCs/>
                 <w:noProof/>
               </w:rPr>
-            </w:pPr>
-            <w:r>
+              <w:t>Gosho</w:t>
+            </w:r>
+          </w:p>
+          <w:p>
+            <w:pPr>
               <w:rPr>
                 <w:rFonts w:ascii="Consolas" w:hAnsi="Consolas"/>
                 <w:bCs/>
                 <w:noProof/>
+                <w:lang w:val="bg-BG"/>
+              </w:rPr>
+            </w:pPr>
+            <w:bookmarkStart w:id="18" w:name="OLE_LINK3"/>
+            <w:bookmarkStart w:id="19" w:name="OLE_LINK5"/>
+            <w:r>
+              <w:rPr>
+                <w:rFonts w:ascii="Consolas" w:hAnsi="Consolas"/>
+                <w:bCs/>
+                <w:noProof/>
+              </w:rPr>
+              <w:t xml:space="preserve">Dark </w:t>
+            </w:r>
+            <w:bookmarkEnd w:id="18"/>
+            <w:bookmarkEnd w:id="19"/>
+            <w:r>
+              <w:rPr>
+                <w:rFonts w:ascii="Consolas" w:hAnsi="Consolas"/>
+                <w:bCs/>
+                <w:noProof/>
+              </w:rPr>
+              <w:t>| Pesho</w:t>
+            </w:r>
+          </w:p>
+          <w:p>
+            <w:pPr>
+              <w:rPr>
+                <w:rFonts w:ascii="Consolas" w:hAnsi="Consolas"/>
+                <w:bCs/>
+                <w:noProof/>
+              </w:rPr>
+            </w:pPr>
+            <w:bookmarkStart w:id="20" w:name="OLE_LINK6"/>
+            <w:bookmarkStart w:id="21" w:name="OLE_LINK7"/>
+            <w:r>
+              <w:rPr>
+                <w:rFonts w:ascii="Consolas" w:hAnsi="Consolas"/>
+                <w:bCs/>
+                <w:noProof/>
               </w:rPr>
               <w:t>Lumpawaroo</w:t>
             </w:r>
+            <w:bookmarkEnd w:id="20"/>
+            <w:bookmarkEnd w:id="21"/>
           </w:p>
         </w:tc>
         <w:tc>
@@ -9048,7 +9114,27 @@
                 <w:bCs/>
                 <w:noProof/>
               </w:rPr>
-              <w:t>DCay -&gt; Lighter</w:t>
+              <w:t>DCay</w:t>
+            </w:r>
+            <w:bookmarkStart w:id="22" w:name="OLE_LINK11"/>
+            <w:bookmarkStart w:id="23" w:name="OLE_LINK12"/>
+            <w:r>
+              <w:rPr>
+                <w:rFonts w:ascii="Consolas" w:hAnsi="Consolas"/>
+                <w:bCs/>
+                <w:noProof/>
+              </w:rPr>
+              <w:t xml:space="preserve"> -&gt; </w:t>
+            </w:r>
+            <w:bookmarkEnd w:id="22"/>
+            <w:bookmarkEnd w:id="23"/>
+            <w:r>
+              <w:rPr>
+                <w:rFonts w:ascii="Consolas" w:hAnsi="Consolas"/>
+                <w:bCs/>
+                <w:noProof/>
+              </w:rPr>
+              <w:t>Lighter</w:t>
             </w:r>
           </w:p>
           <w:p>
@@ -9614,6 +9700,7 @@
         <w:rPr>
           <w:noProof/>
         </w:rPr>
+        <w:lastRenderedPageBreak/>
         <w:t xml:space="preserve">You can receive a ban command -&gt; </w:t>
       </w:r>
       <w:r>
@@ -10021,12 +10108,16 @@
                 <w:b w:val="0"/>
               </w:rPr>
             </w:pPr>
+            <w:bookmarkStart w:id="24" w:name="OLE_LINK21"/>
+            <w:bookmarkStart w:id="25" w:name="OLE_LINK22"/>
             <w:r>
               <w:rPr>
                 <w:b w:val="0"/>
               </w:rPr>
               <w:t>exam finished</w:t>
             </w:r>
+            <w:bookmarkEnd w:id="24"/>
+            <w:bookmarkEnd w:id="25"/>
           </w:p>
         </w:tc>
         <w:tc>
@@ -10041,6 +10132,8 @@
                 <w:lang w:val="bg-BG"/>
               </w:rPr>
             </w:pPr>
+            <w:bookmarkStart w:id="26" w:name="OLE_LINK23"/>
+            <w:bookmarkStart w:id="27" w:name="OLE_LINK24"/>
             <w:r>
               <w:rPr>
                 <w:b w:val="0"/>
@@ -10056,6 +10149,10 @@
                 <w:lang w:val="bg-BG"/>
               </w:rPr>
             </w:pPr>
+            <w:bookmarkStart w:id="28" w:name="OLE_LINK25"/>
+            <w:bookmarkStart w:id="29" w:name="OLE_LINK26"/>
+            <w:bookmarkEnd w:id="26"/>
+            <w:bookmarkEnd w:id="27"/>
             <w:r>
               <w:rPr>
                 <w:b w:val="0"/>
@@ -10063,6 +10160,8 @@
               <w:t>Kiro | 94</w:t>
             </w:r>
           </w:p>
+          <w:bookmarkEnd w:id="28"/>
+          <w:bookmarkEnd w:id="29"/>
           <w:p>
             <w:pPr>
               <w:pStyle w:val="Code"/>
@@ -10101,6 +10200,8 @@
                 <w:lang w:val="bg-BG"/>
               </w:rPr>
             </w:pPr>
+            <w:bookmarkStart w:id="30" w:name="OLE_LINK27"/>
+            <w:bookmarkStart w:id="31" w:name="OLE_LINK28"/>
             <w:r>
               <w:rPr>
                 <w:b w:val="0"/>
@@ -10116,6 +10217,10 @@
                 <w:lang w:val="bg-BG"/>
               </w:rPr>
             </w:pPr>
+            <w:bookmarkStart w:id="32" w:name="OLE_LINK29"/>
+            <w:bookmarkStart w:id="33" w:name="OLE_LINK30"/>
+            <w:bookmarkEnd w:id="30"/>
+            <w:bookmarkEnd w:id="31"/>
             <w:r>
               <w:rPr>
                 <w:b w:val="0"/>
@@ -10123,6 +10228,8 @@
               <w:t>C# - 3</w:t>
             </w:r>
           </w:p>
+          <w:bookmarkEnd w:id="32"/>
+          <w:bookmarkEnd w:id="33"/>
           <w:p>
             <w:pPr>
               <w:pStyle w:val="Code"/>
@@ -10429,7 +10536,7 @@
 </file>
 
 <file path=word/endnotes.xml><?xml version="1.0" encoding="utf-8"?>
-<w:endnotes xmlns:wpc="http://schemas.microsoft.com/office/word/2010/wordprocessingCanvas" xmlns:cx="http://schemas.microsoft.com/office/drawing/2014/chartex" xmlns:cx1="http://schemas.microsoft.com/office/drawing/2015/9/8/chartex" xmlns:mc="http://schemas.openxmlformats.org/markup-compatibility/2006" xmlns:o="urn:schemas-microsoft-com:office:office" xmlns:r="http://schemas.openxmlformats.org/officeDocument/2006/relationships" xmlns:m="http://schemas.openxmlformats.org/officeDocument/2006/math" xmlns:v="urn:schemas-microsoft-com:vml" xmlns:wp14="http://schemas.microsoft.com/office/word/2010/wordprocessingDrawing" xmlns:wp="http://schemas.openxmlformats.org/drawingml/2006/wordprocessingDrawing" xmlns:w10="urn:schemas-microsoft-com:office:word" xmlns:w="http://schemas.openxmlformats.org/wordprocessingml/2006/main" xmlns:w14="http://schemas.microsoft.com/office/word/2010/wordml" xmlns:w15="http://schemas.microsoft.com/office/word/2012/wordml" xmlns:w16se="http://schemas.microsoft.com/office/word/2015/wordml/symex" xmlns:wpg="http://schemas.microsoft.com/office/word/2010/wordprocessingGroup" xmlns:wpi="http://schemas.microsoft.com/office/word/2010/wordprocessingInk" xmlns:wne="http://schemas.microsoft.com/office/word/2006/wordml" xmlns:wps="http://schemas.microsoft.com/office/word/2010/wordprocessingShape" mc:Ignorable="w14 w15 w16se wp14">
+<w:endnotes xmlns:wpc="http://schemas.microsoft.com/office/word/2010/wordprocessingCanvas" xmlns:cx="http://schemas.microsoft.com/office/drawing/2014/chartex" xmlns:cx1="http://schemas.microsoft.com/office/drawing/2015/9/8/chartex" xmlns:cx2="http://schemas.microsoft.com/office/drawing/2015/10/21/chartex" xmlns:cx3="http://schemas.microsoft.com/office/drawing/2016/5/9/chartex" xmlns:cx4="http://schemas.microsoft.com/office/drawing/2016/5/10/chartex" xmlns:cx5="http://schemas.microsoft.com/office/drawing/2016/5/11/chartex" xmlns:cx6="http://schemas.microsoft.com/office/drawing/2016/5/12/chartex" xmlns:cx7="http://schemas.microsoft.com/office/drawing/2016/5/13/chartex" xmlns:cx8="http://schemas.microsoft.com/office/drawing/2016/5/14/chartex" xmlns:mc="http://schemas.openxmlformats.org/markup-compatibility/2006" xmlns:aink="http://schemas.microsoft.com/office/drawing/2016/ink" xmlns:am3d="http://schemas.microsoft.com/office/drawing/2017/model3d" xmlns:o="urn:schemas-microsoft-com:office:office" xmlns:r="http://schemas.openxmlformats.org/officeDocument/2006/relationships" xmlns:m="http://schemas.openxmlformats.org/officeDocument/2006/math" xmlns:v="urn:schemas-microsoft-com:vml" xmlns:wp14="http://schemas.microsoft.com/office/word/2010/wordprocessingDrawing" xmlns:wp="http://schemas.openxmlformats.org/drawingml/2006/wordprocessingDrawing" xmlns:w10="urn:schemas-microsoft-com:office:word" xmlns:w="http://schemas.openxmlformats.org/wordprocessingml/2006/main" xmlns:w14="http://schemas.microsoft.com/office/word/2010/wordml" xmlns:w15="http://schemas.microsoft.com/office/word/2012/wordml" xmlns:w16cex="http://schemas.microsoft.com/office/word/2018/wordml/cex" xmlns:w16cid="http://schemas.microsoft.com/office/word/2016/wordml/cid" xmlns:w16="http://schemas.microsoft.com/office/word/2018/wordml" xmlns:w16se="http://schemas.microsoft.com/office/word/2015/wordml/symex" xmlns:wpg="http://schemas.microsoft.com/office/word/2010/wordprocessingGroup" xmlns:wpi="http://schemas.microsoft.com/office/word/2010/wordprocessingInk" xmlns:wne="http://schemas.microsoft.com/office/word/2006/wordml" xmlns:wps="http://schemas.microsoft.com/office/word/2010/wordprocessingShape" mc:Ignorable="w14 w15 w16se w16cid w16 w16cex wp14">
   <w:endnote w:type="separator" w:id="-1">
     <w:p>
       <w:pPr>
@@ -10454,7 +10561,7 @@
 </file>
 
 <file path=word/footer1.xml><?xml version="1.0" encoding="utf-8"?>
-<w:ftr xmlns:wpc="http://schemas.microsoft.com/office/word/2010/wordprocessingCanvas" xmlns:cx="http://schemas.microsoft.com/office/drawing/2014/chartex" xmlns:cx1="http://schemas.microsoft.com/office/drawing/2015/9/8/chartex" xmlns:mc="http://schemas.openxmlformats.org/markup-compatibility/2006" xmlns:o="urn:schemas-microsoft-com:office:office" xmlns:r="http://schemas.openxmlformats.org/officeDocument/2006/relationships" xmlns:m="http://schemas.openxmlformats.org/officeDocument/2006/math" xmlns:v="urn:schemas-microsoft-com:vml" xmlns:wp14="http://schemas.microsoft.com/office/word/2010/wordprocessingDrawing" xmlns:wp="http://schemas.openxmlformats.org/drawingml/2006/wordprocessingDrawing" xmlns:w10="urn:schemas-microsoft-com:office:word" xmlns:w="http://schemas.openxmlformats.org/wordprocessingml/2006/main" xmlns:w14="http://schemas.microsoft.com/office/word/2010/wordml" xmlns:w15="http://schemas.microsoft.com/office/word/2012/wordml" xmlns:w16se="http://schemas.microsoft.com/office/word/2015/wordml/symex" xmlns:wpg="http://schemas.microsoft.com/office/word/2010/wordprocessingGroup" xmlns:wpi="http://schemas.microsoft.com/office/word/2010/wordprocessingInk" xmlns:wne="http://schemas.microsoft.com/office/word/2006/wordml" xmlns:wps="http://schemas.microsoft.com/office/word/2010/wordprocessingShape" mc:Ignorable="w14 w15 w16se wp14">
+<w:ftr xmlns:wpc="http://schemas.microsoft.com/office/word/2010/wordprocessingCanvas" xmlns:cx="http://schemas.microsoft.com/office/drawing/2014/chartex" xmlns:cx1="http://schemas.microsoft.com/office/drawing/2015/9/8/chartex" xmlns:cx2="http://schemas.microsoft.com/office/drawing/2015/10/21/chartex" xmlns:cx3="http://schemas.microsoft.com/office/drawing/2016/5/9/chartex" xmlns:cx4="http://schemas.microsoft.com/office/drawing/2016/5/10/chartex" xmlns:cx5="http://schemas.microsoft.com/office/drawing/2016/5/11/chartex" xmlns:cx6="http://schemas.microsoft.com/office/drawing/2016/5/12/chartex" xmlns:cx7="http://schemas.microsoft.com/office/drawing/2016/5/13/chartex" xmlns:cx8="http://schemas.microsoft.com/office/drawing/2016/5/14/chartex" xmlns:mc="http://schemas.openxmlformats.org/markup-compatibility/2006" xmlns:aink="http://schemas.microsoft.com/office/drawing/2016/ink" xmlns:am3d="http://schemas.microsoft.com/office/drawing/2017/model3d" xmlns:o="urn:schemas-microsoft-com:office:office" xmlns:r="http://schemas.openxmlformats.org/officeDocument/2006/relationships" xmlns:m="http://schemas.openxmlformats.org/officeDocument/2006/math" xmlns:v="urn:schemas-microsoft-com:vml" xmlns:wp14="http://schemas.microsoft.com/office/word/2010/wordprocessingDrawing" xmlns:wp="http://schemas.openxmlformats.org/drawingml/2006/wordprocessingDrawing" xmlns:w10="urn:schemas-microsoft-com:office:word" xmlns:w="http://schemas.openxmlformats.org/wordprocessingml/2006/main" xmlns:w14="http://schemas.microsoft.com/office/word/2010/wordml" xmlns:w15="http://schemas.microsoft.com/office/word/2012/wordml" xmlns:w16cex="http://schemas.microsoft.com/office/word/2018/wordml/cex" xmlns:w16cid="http://schemas.microsoft.com/office/word/2016/wordml/cid" xmlns:w16="http://schemas.microsoft.com/office/word/2018/wordml" xmlns:w16se="http://schemas.microsoft.com/office/word/2015/wordml/symex" xmlns:wpg="http://schemas.microsoft.com/office/word/2010/wordprocessingGroup" xmlns:wpi="http://schemas.microsoft.com/office/word/2010/wordprocessingInk" xmlns:wne="http://schemas.microsoft.com/office/word/2006/wordml" xmlns:wps="http://schemas.microsoft.com/office/word/2010/wordprocessingShape" mc:Ignorable="w14 w15 w16se w16cid w16 w16cex wp14">
   <w:p>
     <w:pPr>
       <w:pStyle w:val="Footer"/>
@@ -10637,7 +10744,7 @@
                               <w:szCs w:val="17"/>
                             </w:rPr>
                           </w:pPr>
-                          <w:bookmarkStart w:id="11" w:name="_Hlk24191091"/>
+                          <w:bookmarkStart w:id="34" w:name="_Hlk24191091"/>
                           <w:r>
                             <w:rPr>
                               <w:sz w:val="17"/>
@@ -10645,12 +10752,21 @@
                             </w:rPr>
                             <w:t xml:space="preserve">© </w:t>
                           </w:r>
+                          <w:proofErr w:type="spellStart"/>
                           <w:r>
                             <w:rPr>
                               <w:sz w:val="17"/>
                               <w:szCs w:val="17"/>
                             </w:rPr>
-                            <w:t xml:space="preserve">SoftUni – </w:t>
+                            <w:t>SoftUni</w:t>
+                          </w:r>
+                          <w:proofErr w:type="spellEnd"/>
+                          <w:r>
+                            <w:rPr>
+                              <w:sz w:val="17"/>
+                              <w:szCs w:val="17"/>
+                            </w:rPr>
+                            <w:t xml:space="preserve"> – </w:t>
                           </w:r>
                           <w:hyperlink r:id="rId1" w:history="1">
                             <w:r>
@@ -10773,7 +10889,7 @@
                             <w:t>.</w:t>
                           </w:r>
                         </w:p>
-                        <w:bookmarkEnd w:id="11"/>
+                        <w:bookmarkEnd w:id="34"/>
                         <w:p>
                           <w:pPr>
                             <w:spacing w:line="240" w:lineRule="auto"/>
@@ -11006,7 +11122,7 @@
                                               <a14:useLocalDpi xmlns:a14="http://schemas.microsoft.com/office/drawing/2010/main" val="0"/>
                                             </a:ext>
                                             <a:ext uri="{837473B0-CC2E-450A-ABE3-18F120FF3D39}">
-                                              <a1611:picAttrSrcUrl xmlns:a1611="http://schemas.microsoft.com/office/drawing/2016/11/main" xmlns:w16cid="http://schemas.microsoft.com/office/word/2016/wordml/cid" xmlns:w="http://schemas.openxmlformats.org/wordprocessingml/2006/main" xmlns:w10="urn:schemas-microsoft-com:office:word" xmlns:v="urn:schemas-microsoft-com:vml" xmlns:o="urn:schemas-microsoft-com:office:office" xmlns:am3d="http://schemas.microsoft.com/office/drawing/2017/model3d" xmlns:aink="http://schemas.microsoft.com/office/drawing/2016/ink" xmlns:cx8="http://schemas.microsoft.com/office/drawing/2016/5/14/chartex" xmlns:cx7="http://schemas.microsoft.com/office/drawing/2016/5/13/chartex" xmlns:cx6="http://schemas.microsoft.com/office/drawing/2016/5/12/chartex" xmlns:cx5="http://schemas.microsoft.com/office/drawing/2016/5/11/chartex" xmlns:cx4="http://schemas.microsoft.com/office/drawing/2016/5/10/chartex" xmlns:cx3="http://schemas.microsoft.com/office/drawing/2016/5/9/chartex" xmlns:cx2="http://schemas.microsoft.com/office/drawing/2015/10/21/chartex" xmlns="" r:id="rId10"/>
+                                              <a1611:picAttrSrcUrl xmlns:a1611="http://schemas.microsoft.com/office/drawing/2016/11/main" r:id="rId10"/>
                                             </a:ext>
                                           </a:extLst>
                                         </a:blip>
@@ -11522,7 +11638,7 @@
                           <wp:extent cx="180000" cy="180000"/>
                           <wp:effectExtent l="0" t="0" r="0" b="0"/>
                           <wp:docPr id="3" name="Picture 3">
-                            <a:hlinkClick xmlns:a="http://schemas.openxmlformats.org/drawingml/2006/main" r:id="rId2"/>
+                            <a:hlinkClick xmlns:a="http://schemas.openxmlformats.org/drawingml/2006/main" r:id="rId22"/>
                           </wp:docPr>
                           <wp:cNvGraphicFramePr>
                             <a:graphicFrameLocks xmlns:a="http://schemas.openxmlformats.org/drawingml/2006/main" noChangeAspect="1"/>
@@ -11532,14 +11648,14 @@
                               <pic:pic xmlns:pic="http://schemas.openxmlformats.org/drawingml/2006/picture">
                                 <pic:nvPicPr>
                                   <pic:cNvPr id="3" name="Picture 3">
-                                    <a:hlinkClick r:id="rId2"/>
+                                    <a:hlinkClick r:id="rId22"/>
                                   </pic:cNvPr>
                                   <pic:cNvPicPr>
                                     <a:picLocks noChangeAspect="1" noChangeArrowheads="1"/>
                                   </pic:cNvPicPr>
                                 </pic:nvPicPr>
                                 <pic:blipFill>
-                                  <a:blip r:embed="rId3">
+                                  <a:blip r:embed="rId23">
                                     <a:extLst>
                                       <a:ext uri="{28A0092B-C50C-407E-A947-70E740481C1C}">
                                         <a14:useLocalDpi xmlns:a14="http://schemas.microsoft.com/office/drawing/2010/main" val="0"/>
@@ -11589,7 +11705,7 @@
                           <wp:extent cx="180000" cy="180000"/>
                           <wp:effectExtent l="0" t="0" r="0" b="0"/>
                           <wp:docPr id="2" name="Picture 2">
-                            <a:hlinkClick xmlns:a="http://schemas.openxmlformats.org/drawingml/2006/main" r:id="rId4"/>
+                            <a:hlinkClick xmlns:a="http://schemas.openxmlformats.org/drawingml/2006/main" r:id="rId24"/>
                           </wp:docPr>
                           <wp:cNvGraphicFramePr>
                             <a:graphicFrameLocks xmlns:a="http://schemas.openxmlformats.org/drawingml/2006/main" noChangeAspect="1"/>
@@ -11599,14 +11715,14 @@
                               <pic:pic xmlns:pic="http://schemas.openxmlformats.org/drawingml/2006/picture">
                                 <pic:nvPicPr>
                                   <pic:cNvPr id="2" name="Picture 2">
-                                    <a:hlinkClick r:id="rId4"/>
+                                    <a:hlinkClick r:id="rId24"/>
                                   </pic:cNvPr>
                                   <pic:cNvPicPr>
                                     <a:picLocks noChangeAspect="1" noChangeArrowheads="1"/>
                                   </pic:cNvPicPr>
                                 </pic:nvPicPr>
                                 <pic:blipFill>
-                                  <a:blip r:embed="rId5">
+                                  <a:blip r:embed="rId25">
                                     <a:extLst>
                                       <a:ext uri="{28A0092B-C50C-407E-A947-70E740481C1C}">
                                         <a14:useLocalDpi xmlns:a14="http://schemas.microsoft.com/office/drawing/2010/main" val="0"/>
@@ -11656,7 +11772,7 @@
                           <wp:extent cx="180000" cy="180000"/>
                           <wp:effectExtent l="0" t="0" r="0" b="0"/>
                           <wp:docPr id="5" name="Picture 5" title="Software University @ Facebook">
-                            <a:hlinkClick xmlns:a="http://schemas.openxmlformats.org/drawingml/2006/main" r:id="rId6"/>
+                            <a:hlinkClick xmlns:a="http://schemas.openxmlformats.org/drawingml/2006/main" r:id="rId26"/>
                           </wp:docPr>
                           <wp:cNvGraphicFramePr>
                             <a:graphicFrameLocks xmlns:a="http://schemas.openxmlformats.org/drawingml/2006/main" noChangeAspect="1"/>
@@ -11666,12 +11782,12 @@
                               <pic:pic xmlns:pic="http://schemas.openxmlformats.org/drawingml/2006/picture">
                                 <pic:nvPicPr>
                                   <pic:cNvPr id="5" name="Picture 5" title="Software University @ Facebook">
-                                    <a:hlinkClick r:id="rId6"/>
+                                    <a:hlinkClick r:id="rId26"/>
                                   </pic:cNvPr>
                                   <pic:cNvPicPr/>
                                 </pic:nvPicPr>
                                 <pic:blipFill>
-                                  <a:blip r:embed="rId7"/>
+                                  <a:blip r:embed="rId27"/>
                                   <a:stretch>
                                     <a:fillRect/>
                                   </a:stretch>
@@ -11710,7 +11826,7 @@
                           <wp:extent cx="180000" cy="180000"/>
                           <wp:effectExtent l="0" t="0" r="0" b="0"/>
                           <wp:docPr id="20" name="Picture 20">
-                            <a:hlinkClick xmlns:a="http://schemas.openxmlformats.org/drawingml/2006/main" r:id="rId8"/>
+                            <a:hlinkClick xmlns:a="http://schemas.openxmlformats.org/drawingml/2006/main" r:id="rId28"/>
                           </wp:docPr>
                           <wp:cNvGraphicFramePr>
                             <a:graphicFrameLocks xmlns:a="http://schemas.openxmlformats.org/drawingml/2006/main" noChangeAspect="1"/>
@@ -11720,20 +11836,20 @@
                               <pic:pic xmlns:pic="http://schemas.openxmlformats.org/drawingml/2006/picture">
                                 <pic:nvPicPr>
                                   <pic:cNvPr id="20" name="Picture 20">
-                                    <a:hlinkClick r:id="rId8"/>
+                                    <a:hlinkClick r:id="rId28"/>
                                   </pic:cNvPr>
                                   <pic:cNvPicPr>
                                     <a:picLocks noChangeAspect="1" noChangeArrowheads="1"/>
                                   </pic:cNvPicPr>
                                 </pic:nvPicPr>
                                 <pic:blipFill>
-                                  <a:blip r:embed="rId9">
+                                  <a:blip r:embed="rId29">
                                     <a:extLst>
                                       <a:ext uri="{28A0092B-C50C-407E-A947-70E740481C1C}">
                                         <a14:useLocalDpi xmlns:a14="http://schemas.microsoft.com/office/drawing/2010/main" val="0"/>
                                       </a:ext>
                                       <a:ext uri="{837473B0-CC2E-450A-ABE3-18F120FF3D39}">
-                                        <a1611:picAttrSrcUrl xmlns:a1611="http://schemas.microsoft.com/office/drawing/2016/11/main" xmlns:w16cid="http://schemas.microsoft.com/office/word/2016/wordml/cid" xmlns:w="http://schemas.openxmlformats.org/wordprocessingml/2006/main" xmlns:w10="urn:schemas-microsoft-com:office:word" xmlns:v="urn:schemas-microsoft-com:vml" xmlns:o="urn:schemas-microsoft-com:office:office" xmlns:am3d="http://schemas.microsoft.com/office/drawing/2017/model3d" xmlns:aink="http://schemas.microsoft.com/office/drawing/2016/ink" xmlns:cx8="http://schemas.microsoft.com/office/drawing/2016/5/14/chartex" xmlns:cx7="http://schemas.microsoft.com/office/drawing/2016/5/13/chartex" xmlns:cx6="http://schemas.microsoft.com/office/drawing/2016/5/12/chartex" xmlns:cx5="http://schemas.microsoft.com/office/drawing/2016/5/11/chartex" xmlns:cx4="http://schemas.microsoft.com/office/drawing/2016/5/10/chartex" xmlns:cx3="http://schemas.microsoft.com/office/drawing/2016/5/9/chartex" xmlns:cx2="http://schemas.microsoft.com/office/drawing/2015/10/21/chartex" xmlns="" r:id="rId10"/>
+                                        <a1611:picAttrSrcUrl xmlns:a1611="http://schemas.microsoft.com/office/drawing/2016/11/main" xmlns:w16cid="http://schemas.microsoft.com/office/word/2016/wordml/cid" xmlns:w="http://schemas.openxmlformats.org/wordprocessingml/2006/main" xmlns:w10="urn:schemas-microsoft-com:office:word" xmlns:v="urn:schemas-microsoft-com:vml" xmlns:o="urn:schemas-microsoft-com:office:office" xmlns:am3d="http://schemas.microsoft.com/office/drawing/2017/model3d" xmlns:aink="http://schemas.microsoft.com/office/drawing/2016/ink" xmlns:cx8="http://schemas.microsoft.com/office/drawing/2016/5/14/chartex" xmlns:cx7="http://schemas.microsoft.com/office/drawing/2016/5/13/chartex" xmlns:cx6="http://schemas.microsoft.com/office/drawing/2016/5/12/chartex" xmlns:cx5="http://schemas.microsoft.com/office/drawing/2016/5/11/chartex" xmlns:cx4="http://schemas.microsoft.com/office/drawing/2016/5/10/chartex" xmlns:cx3="http://schemas.microsoft.com/office/drawing/2016/5/9/chartex" xmlns:cx2="http://schemas.microsoft.com/office/drawing/2015/10/21/chartex" xmlns="" r:id="rId30"/>
                                       </a:ext>
                                     </a:extLst>
                                   </a:blip>
@@ -11780,7 +11896,7 @@
                           <wp:extent cx="180000" cy="180000"/>
                           <wp:effectExtent l="0" t="0" r="0" b="0"/>
                           <wp:docPr id="7" name="Picture 7" title="Software University @ Twitter">
-                            <a:hlinkClick xmlns:a="http://schemas.openxmlformats.org/drawingml/2006/main" r:id="rId11"/>
+                            <a:hlinkClick xmlns:a="http://schemas.openxmlformats.org/drawingml/2006/main" r:id="rId31"/>
                           </wp:docPr>
                           <wp:cNvGraphicFramePr>
                             <a:graphicFrameLocks xmlns:a="http://schemas.openxmlformats.org/drawingml/2006/main" noChangeAspect="1"/>
@@ -11790,12 +11906,12 @@
                               <pic:pic xmlns:pic="http://schemas.openxmlformats.org/drawingml/2006/picture">
                                 <pic:nvPicPr>
                                   <pic:cNvPr id="7" name="Picture 7" title="Software University @ Twitter">
-                                    <a:hlinkClick r:id="rId11"/>
+                                    <a:hlinkClick r:id="rId31"/>
                                   </pic:cNvPr>
                                   <pic:cNvPicPr/>
                                 </pic:nvPicPr>
                                 <pic:blipFill>
-                                  <a:blip r:embed="rId12"/>
+                                  <a:blip r:embed="rId32"/>
                                   <a:stretch>
                                     <a:fillRect/>
                                   </a:stretch>
@@ -11834,7 +11950,7 @@
                           <wp:extent cx="180000" cy="180000"/>
                           <wp:effectExtent l="0" t="0" r="0" b="0"/>
                           <wp:docPr id="17" name="Picture 17" title="Software University @ YouTube">
-                            <a:hlinkClick xmlns:a="http://schemas.openxmlformats.org/drawingml/2006/main" r:id="rId13"/>
+                            <a:hlinkClick xmlns:a="http://schemas.openxmlformats.org/drawingml/2006/main" r:id="rId33"/>
                           </wp:docPr>
                           <wp:cNvGraphicFramePr>
                             <a:graphicFrameLocks xmlns:a="http://schemas.openxmlformats.org/drawingml/2006/main" noChangeAspect="1"/>
@@ -11844,12 +11960,12 @@
                               <pic:pic xmlns:pic="http://schemas.openxmlformats.org/drawingml/2006/picture">
                                 <pic:nvPicPr>
                                   <pic:cNvPr id="17" name="Picture 17" title="Software University @ YouTube">
-                                    <a:hlinkClick r:id="rId13"/>
+                                    <a:hlinkClick r:id="rId33"/>
                                   </pic:cNvPr>
                                   <pic:cNvPicPr/>
                                 </pic:nvPicPr>
                                 <pic:blipFill>
-                                  <a:blip r:embed="rId14"/>
+                                  <a:blip r:embed="rId34"/>
                                   <a:stretch>
                                     <a:fillRect/>
                                   </a:stretch>
@@ -11888,7 +12004,7 @@
                           <wp:extent cx="180000" cy="180000"/>
                           <wp:effectExtent l="0" t="0" r="0" b="0"/>
                           <wp:docPr id="21" name="Picture 21">
-                            <a:hlinkClick xmlns:a="http://schemas.openxmlformats.org/drawingml/2006/main" r:id="rId15"/>
+                            <a:hlinkClick xmlns:a="http://schemas.openxmlformats.org/drawingml/2006/main" r:id="rId35"/>
                           </wp:docPr>
                           <wp:cNvGraphicFramePr>
                             <a:graphicFrameLocks xmlns:a="http://schemas.openxmlformats.org/drawingml/2006/main" noChangeAspect="1"/>
@@ -11898,14 +12014,14 @@
                               <pic:pic xmlns:pic="http://schemas.openxmlformats.org/drawingml/2006/picture">
                                 <pic:nvPicPr>
                                   <pic:cNvPr id="21" name="Picture 21">
-                                    <a:hlinkClick r:id="rId15"/>
+                                    <a:hlinkClick r:id="rId35"/>
                                   </pic:cNvPr>
                                   <pic:cNvPicPr>
                                     <a:picLocks noChangeAspect="1" noChangeArrowheads="1"/>
                                   </pic:cNvPicPr>
                                 </pic:nvPicPr>
                                 <pic:blipFill rotWithShape="1">
-                                  <a:blip r:embed="rId16">
+                                  <a:blip r:embed="rId36">
                                     <a:extLst>
                                       <a:ext uri="{28A0092B-C50C-407E-A947-70E740481C1C}">
                                         <a14:useLocalDpi xmlns:a14="http://schemas.microsoft.com/office/drawing/2010/main" val="0"/>
@@ -11958,7 +12074,7 @@
                           <wp:extent cx="180000" cy="180000"/>
                           <wp:effectExtent l="0" t="0" r="0" b="0"/>
                           <wp:docPr id="22" name="Picture 22">
-                            <a:hlinkClick xmlns:a="http://schemas.openxmlformats.org/drawingml/2006/main" r:id="rId17"/>
+                            <a:hlinkClick xmlns:a="http://schemas.openxmlformats.org/drawingml/2006/main" r:id="rId37"/>
                           </wp:docPr>
                           <wp:cNvGraphicFramePr>
                             <a:graphicFrameLocks xmlns:a="http://schemas.openxmlformats.org/drawingml/2006/main" noChangeAspect="1"/>
@@ -11968,14 +12084,14 @@
                               <pic:pic xmlns:pic="http://schemas.openxmlformats.org/drawingml/2006/picture">
                                 <pic:nvPicPr>
                                   <pic:cNvPr id="22" name="Picture 22">
-                                    <a:hlinkClick r:id="rId17"/>
+                                    <a:hlinkClick r:id="rId37"/>
                                   </pic:cNvPr>
                                   <pic:cNvPicPr>
                                     <a:picLocks noChangeAspect="1" noChangeArrowheads="1"/>
                                   </pic:cNvPicPr>
                                 </pic:nvPicPr>
                                 <pic:blipFill>
-                                  <a:blip r:embed="rId18">
+                                  <a:blip r:embed="rId38">
                                     <a:extLst>
                                       <a:ext uri="{28A0092B-C50C-407E-A947-70E740481C1C}">
                                         <a14:useLocalDpi xmlns:a14="http://schemas.microsoft.com/office/drawing/2010/main" val="0"/>
@@ -12025,7 +12141,7 @@
                           <wp:extent cx="180000" cy="180000"/>
                           <wp:effectExtent l="0" t="0" r="0" b="0"/>
                           <wp:docPr id="23" name="Picture 23" title="Software University: Email Us">
-                            <a:hlinkClick xmlns:a="http://schemas.openxmlformats.org/drawingml/2006/main" r:id="rId19"/>
+                            <a:hlinkClick xmlns:a="http://schemas.openxmlformats.org/drawingml/2006/main" r:id="rId39"/>
                           </wp:docPr>
                           <wp:cNvGraphicFramePr>
                             <a:graphicFrameLocks xmlns:a="http://schemas.openxmlformats.org/drawingml/2006/main" noChangeAspect="1"/>
@@ -12035,12 +12151,12 @@
                               <pic:pic xmlns:pic="http://schemas.openxmlformats.org/drawingml/2006/picture">
                                 <pic:nvPicPr>
                                   <pic:cNvPr id="23" name="Picture 23" title="Software University: Email Us">
-                                    <a:hlinkClick r:id="rId19"/>
+                                    <a:hlinkClick r:id="rId39"/>
                                   </pic:cNvPr>
                                   <pic:cNvPicPr/>
                                 </pic:nvPicPr>
                                 <pic:blipFill>
-                                  <a:blip r:embed="rId20"/>
+                                  <a:blip r:embed="rId40"/>
                                   <a:stretch>
                                     <a:fillRect/>
                                   </a:stretch>
@@ -12103,7 +12219,7 @@
                   </pic:cNvPicPr>
                 </pic:nvPicPr>
                 <pic:blipFill>
-                  <a:blip r:embed="rId22">
+                  <a:blip r:embed="rId41">
                     <a:extLst>
                       <a:ext uri="{28A0092B-C50C-407E-A947-70E740481C1C}">
                         <a14:useLocalDpi xmlns:a14="http://schemas.microsoft.com/office/drawing/2010/main" val="0"/>
@@ -12208,7 +12324,7 @@
             </wp:anchor>
           </w:drawing>
         </mc:Choice>
-        <mc:Fallback xmlns:w16cid="http://schemas.microsoft.com/office/word/2016/wordml/cid" xmlns:am3d="http://schemas.microsoft.com/office/drawing/2017/model3d" xmlns:aink="http://schemas.microsoft.com/office/drawing/2016/ink" xmlns:cx8="http://schemas.microsoft.com/office/drawing/2016/5/14/chartex" xmlns:cx7="http://schemas.microsoft.com/office/drawing/2016/5/13/chartex" xmlns:cx6="http://schemas.microsoft.com/office/drawing/2016/5/12/chartex" xmlns:cx5="http://schemas.microsoft.com/office/drawing/2016/5/11/chartex" xmlns:cx4="http://schemas.microsoft.com/office/drawing/2016/5/10/chartex" xmlns:cx3="http://schemas.microsoft.com/office/drawing/2016/5/9/chartex" xmlns:cx2="http://schemas.microsoft.com/office/drawing/2015/10/21/chartex">
+        <mc:Fallback>
           <w:pict>
             <v:line w14:anchorId="60BE7D18" id="Straight Connector 19" o:spid="_x0000_s1026" style="position:absolute;flip:y;z-index:251622400;visibility:visible;mso-wrap-style:square;mso-width-percent:0;mso-height-percent:0;mso-wrap-distance-left:9pt;mso-wrap-distance-top:0;mso-wrap-distance-right:9pt;mso-wrap-distance-bottom:0;mso-position-horizontal:absolute;mso-position-horizontal-relative:text;mso-position-vertical:absolute;mso-position-vertical-relative:text;mso-width-percent:0;mso-height-percent:0;mso-width-relative:page;mso-height-relative:page" from="-.1pt,5.2pt" to="520.7pt,5.2pt" o:gfxdata="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" strokecolor="#974706 [1609]" strokeweight="1pt">
               <v:stroke endcap="round"/>
@@ -12501,7 +12617,7 @@
 </file>
 
 <file path=word/footnotes.xml><?xml version="1.0" encoding="utf-8"?>
-<w:footnotes xmlns:wpc="http://schemas.microsoft.com/office/word/2010/wordprocessingCanvas" xmlns:cx="http://schemas.microsoft.com/office/drawing/2014/chartex" xmlns:cx1="http://schemas.microsoft.com/office/drawing/2015/9/8/chartex" xmlns:mc="http://schemas.openxmlformats.org/markup-compatibility/2006" xmlns:o="urn:schemas-microsoft-com:office:office" xmlns:r="http://schemas.openxmlformats.org/officeDocument/2006/relationships" xmlns:m="http://schemas.openxmlformats.org/officeDocument/2006/math" xmlns:v="urn:schemas-microsoft-com:vml" xmlns:wp14="http://schemas.microsoft.com/office/word/2010/wordprocessingDrawing" xmlns:wp="http://schemas.openxmlformats.org/drawingml/2006/wordprocessingDrawing" xmlns:w10="urn:schemas-microsoft-com:office:word" xmlns:w="http://schemas.openxmlformats.org/wordprocessingml/2006/main" xmlns:w14="http://schemas.microsoft.com/office/word/2010/wordml" xmlns:w15="http://schemas.microsoft.com/office/word/2012/wordml" xmlns:w16se="http://schemas.microsoft.com/office/word/2015/wordml/symex" xmlns:wpg="http://schemas.microsoft.com/office/word/2010/wordprocessingGroup" xmlns:wpi="http://schemas.microsoft.com/office/word/2010/wordprocessingInk" xmlns:wne="http://schemas.microsoft.com/office/word/2006/wordml" xmlns:wps="http://schemas.microsoft.com/office/word/2010/wordprocessingShape" mc:Ignorable="w14 w15 w16se wp14">
+<w:footnotes xmlns:wpc="http://schemas.microsoft.com/office/word/2010/wordprocessingCanvas" xmlns:cx="http://schemas.microsoft.com/office/drawing/2014/chartex" xmlns:cx1="http://schemas.microsoft.com/office/drawing/2015/9/8/chartex" xmlns:cx2="http://schemas.microsoft.com/office/drawing/2015/10/21/chartex" xmlns:cx3="http://schemas.microsoft.com/office/drawing/2016/5/9/chartex" xmlns:cx4="http://schemas.microsoft.com/office/drawing/2016/5/10/chartex" xmlns:cx5="http://schemas.microsoft.com/office/drawing/2016/5/11/chartex" xmlns:cx6="http://schemas.microsoft.com/office/drawing/2016/5/12/chartex" xmlns:cx7="http://schemas.microsoft.com/office/drawing/2016/5/13/chartex" xmlns:cx8="http://schemas.microsoft.com/office/drawing/2016/5/14/chartex" xmlns:mc="http://schemas.openxmlformats.org/markup-compatibility/2006" xmlns:aink="http://schemas.microsoft.com/office/drawing/2016/ink" xmlns:am3d="http://schemas.microsoft.com/office/drawing/2017/model3d" xmlns:o="urn:schemas-microsoft-com:office:office" xmlns:r="http://schemas.openxmlformats.org/officeDocument/2006/relationships" xmlns:m="http://schemas.openxmlformats.org/officeDocument/2006/math" xmlns:v="urn:schemas-microsoft-com:vml" xmlns:wp14="http://schemas.microsoft.com/office/word/2010/wordprocessingDrawing" xmlns:wp="http://schemas.openxmlformats.org/drawingml/2006/wordprocessingDrawing" xmlns:w10="urn:schemas-microsoft-com:office:word" xmlns:w="http://schemas.openxmlformats.org/wordprocessingml/2006/main" xmlns:w14="http://schemas.microsoft.com/office/word/2010/wordml" xmlns:w15="http://schemas.microsoft.com/office/word/2012/wordml" xmlns:w16cex="http://schemas.microsoft.com/office/word/2018/wordml/cex" xmlns:w16cid="http://schemas.microsoft.com/office/word/2016/wordml/cid" xmlns:w16="http://schemas.microsoft.com/office/word/2018/wordml" xmlns:w16se="http://schemas.microsoft.com/office/word/2015/wordml/symex" xmlns:wpg="http://schemas.microsoft.com/office/word/2010/wordprocessingGroup" xmlns:wpi="http://schemas.microsoft.com/office/word/2010/wordprocessingInk" xmlns:wne="http://schemas.microsoft.com/office/word/2006/wordml" xmlns:wps="http://schemas.microsoft.com/office/word/2010/wordprocessingShape" mc:Ignorable="w14 w15 w16se w16cid w16 w16cex wp14">
   <w:footnote w:type="separator" w:id="-1">
     <w:p>
       <w:pPr>
@@ -12526,7 +12642,7 @@
 </file>
 
 <file path=word/header1.xml><?xml version="1.0" encoding="utf-8"?>
-<w:hdr xmlns:wpc="http://schemas.microsoft.com/office/word/2010/wordprocessingCanvas" xmlns:cx="http://schemas.microsoft.com/office/drawing/2014/chartex" xmlns:cx1="http://schemas.microsoft.com/office/drawing/2015/9/8/chartex" xmlns:mc="http://schemas.openxmlformats.org/markup-compatibility/2006" xmlns:o="urn:schemas-microsoft-com:office:office" xmlns:r="http://schemas.openxmlformats.org/officeDocument/2006/relationships" xmlns:m="http://schemas.openxmlformats.org/officeDocument/2006/math" xmlns:v="urn:schemas-microsoft-com:vml" xmlns:wp14="http://schemas.microsoft.com/office/word/2010/wordprocessingDrawing" xmlns:wp="http://schemas.openxmlformats.org/drawingml/2006/wordprocessingDrawing" xmlns:w10="urn:schemas-microsoft-com:office:word" xmlns:w="http://schemas.openxmlformats.org/wordprocessingml/2006/main" xmlns:w14="http://schemas.microsoft.com/office/word/2010/wordml" xmlns:w15="http://schemas.microsoft.com/office/word/2012/wordml" xmlns:w16se="http://schemas.microsoft.com/office/word/2015/wordml/symex" xmlns:wpg="http://schemas.microsoft.com/office/word/2010/wordprocessingGroup" xmlns:wpi="http://schemas.microsoft.com/office/word/2010/wordprocessingInk" xmlns:wne="http://schemas.microsoft.com/office/word/2006/wordml" xmlns:wps="http://schemas.microsoft.com/office/word/2010/wordprocessingShape" mc:Ignorable="w14 w15 w16se wp14">
+<w:hdr xmlns:wpc="http://schemas.microsoft.com/office/word/2010/wordprocessingCanvas" xmlns:cx="http://schemas.microsoft.com/office/drawing/2014/chartex" xmlns:cx1="http://schemas.microsoft.com/office/drawing/2015/9/8/chartex" xmlns:cx2="http://schemas.microsoft.com/office/drawing/2015/10/21/chartex" xmlns:cx3="http://schemas.microsoft.com/office/drawing/2016/5/9/chartex" xmlns:cx4="http://schemas.microsoft.com/office/drawing/2016/5/10/chartex" xmlns:cx5="http://schemas.microsoft.com/office/drawing/2016/5/11/chartex" xmlns:cx6="http://schemas.microsoft.com/office/drawing/2016/5/12/chartex" xmlns:cx7="http://schemas.microsoft.com/office/drawing/2016/5/13/chartex" xmlns:cx8="http://schemas.microsoft.com/office/drawing/2016/5/14/chartex" xmlns:mc="http://schemas.openxmlformats.org/markup-compatibility/2006" xmlns:aink="http://schemas.microsoft.com/office/drawing/2016/ink" xmlns:am3d="http://schemas.microsoft.com/office/drawing/2017/model3d" xmlns:o="urn:schemas-microsoft-com:office:office" xmlns:r="http://schemas.openxmlformats.org/officeDocument/2006/relationships" xmlns:m="http://schemas.openxmlformats.org/officeDocument/2006/math" xmlns:v="urn:schemas-microsoft-com:vml" xmlns:wp14="http://schemas.microsoft.com/office/word/2010/wordprocessingDrawing" xmlns:wp="http://schemas.openxmlformats.org/drawingml/2006/wordprocessingDrawing" xmlns:w10="urn:schemas-microsoft-com:office:word" xmlns:w="http://schemas.openxmlformats.org/wordprocessingml/2006/main" xmlns:w14="http://schemas.microsoft.com/office/word/2010/wordml" xmlns:w15="http://schemas.microsoft.com/office/word/2012/wordml" xmlns:w16cex="http://schemas.microsoft.com/office/word/2018/wordml/cex" xmlns:w16cid="http://schemas.microsoft.com/office/word/2016/wordml/cid" xmlns:w16="http://schemas.microsoft.com/office/word/2018/wordml" xmlns:w16se="http://schemas.microsoft.com/office/word/2015/wordml/symex" xmlns:wpg="http://schemas.microsoft.com/office/word/2010/wordprocessingGroup" xmlns:wpi="http://schemas.microsoft.com/office/word/2010/wordprocessingInk" xmlns:wne="http://schemas.microsoft.com/office/word/2006/wordml" xmlns:wps="http://schemas.microsoft.com/office/word/2010/wordprocessingShape" mc:Ignorable="w14 w15 w16se w16cid w16 w16cex wp14">
   <w:p>
     <w:pPr>
       <w:pStyle w:val="Header"/>
@@ -12537,7 +12653,7 @@
 </file>
 
 <file path=word/numbering.xml><?xml version="1.0" encoding="utf-8"?>
-<w:numbering xmlns:wpc="http://schemas.microsoft.com/office/word/2010/wordprocessingCanvas" xmlns:cx="http://schemas.microsoft.com/office/drawing/2014/chartex" xmlns:cx1="http://schemas.microsoft.com/office/drawing/2015/9/8/chartex" xmlns:mc="http://schemas.openxmlformats.org/markup-compatibility/2006" xmlns:o="urn:schemas-microsoft-com:office:office" xmlns:r="http://schemas.openxmlformats.org/officeDocument/2006/relationships" xmlns:m="http://schemas.openxmlformats.org/officeDocument/2006/math" xmlns:v="urn:schemas-microsoft-com:vml" xmlns:wp14="http://schemas.microsoft.com/office/word/2010/wordprocessingDrawing" xmlns:wp="http://schemas.openxmlformats.org/drawingml/2006/wordprocessingDrawing" xmlns:w10="urn:schemas-microsoft-com:office:word" xmlns:w="http://schemas.openxmlformats.org/wordprocessingml/2006/main" xmlns:w14="http://schemas.microsoft.com/office/word/2010/wordml" xmlns:w15="http://schemas.microsoft.com/office/word/2012/wordml" xmlns:w16se="http://schemas.microsoft.com/office/word/2015/wordml/symex" xmlns:wpg="http://schemas.microsoft.com/office/word/2010/wordprocessingGroup" xmlns:wpi="http://schemas.microsoft.com/office/word/2010/wordprocessingInk" xmlns:wne="http://schemas.microsoft.com/office/word/2006/wordml" xmlns:wps="http://schemas.microsoft.com/office/word/2010/wordprocessingShape" mc:Ignorable="w14 w15 w16se wp14">
+<w:numbering xmlns:wpc="http://schemas.microsoft.com/office/word/2010/wordprocessingCanvas" xmlns:cx="http://schemas.microsoft.com/office/drawing/2014/chartex" xmlns:cx1="http://schemas.microsoft.com/office/drawing/2015/9/8/chartex" xmlns:cx2="http://schemas.microsoft.com/office/drawing/2015/10/21/chartex" xmlns:cx3="http://schemas.microsoft.com/office/drawing/2016/5/9/chartex" xmlns:cx4="http://schemas.microsoft.com/office/drawing/2016/5/10/chartex" xmlns:cx5="http://schemas.microsoft.com/office/drawing/2016/5/11/chartex" xmlns:cx6="http://schemas.microsoft.com/office/drawing/2016/5/12/chartex" xmlns:cx7="http://schemas.microsoft.com/office/drawing/2016/5/13/chartex" xmlns:cx8="http://schemas.microsoft.com/office/drawing/2016/5/14/chartex" xmlns:mc="http://schemas.openxmlformats.org/markup-compatibility/2006" xmlns:aink="http://schemas.microsoft.com/office/drawing/2016/ink" xmlns:am3d="http://schemas.microsoft.com/office/drawing/2017/model3d" xmlns:o="urn:schemas-microsoft-com:office:office" xmlns:r="http://schemas.openxmlformats.org/officeDocument/2006/relationships" xmlns:m="http://schemas.openxmlformats.org/officeDocument/2006/math" xmlns:v="urn:schemas-microsoft-com:vml" xmlns:wp14="http://schemas.microsoft.com/office/word/2010/wordprocessingDrawing" xmlns:wp="http://schemas.openxmlformats.org/drawingml/2006/wordprocessingDrawing" xmlns:w10="urn:schemas-microsoft-com:office:word" xmlns:w="http://schemas.openxmlformats.org/wordprocessingml/2006/main" xmlns:w14="http://schemas.microsoft.com/office/word/2010/wordml" xmlns:w15="http://schemas.microsoft.com/office/word/2012/wordml" xmlns:w16cex="http://schemas.microsoft.com/office/word/2018/wordml/cex" xmlns:w16cid="http://schemas.microsoft.com/office/word/2016/wordml/cid" xmlns:w16="http://schemas.microsoft.com/office/word/2018/wordml" xmlns:w16se="http://schemas.microsoft.com/office/word/2015/wordml/symex" xmlns:wpg="http://schemas.microsoft.com/office/word/2010/wordprocessingGroup" xmlns:wpi="http://schemas.microsoft.com/office/word/2010/wordprocessingInk" xmlns:wne="http://schemas.microsoft.com/office/word/2006/wordml" xmlns:wps="http://schemas.microsoft.com/office/word/2010/wordprocessingShape" mc:Ignorable="w14 w15 w16se w16cid w16 w16cex wp14">
   <w:abstractNum w:abstractNumId="0" w15:restartNumberingAfterBreak="0">
     <w:nsid w:val="04E60920"/>
     <w:multiLevelType w:val="hybridMultilevel"/>
@@ -15070,7 +15186,6 @@
     <w:lvl w:ilvl="0" w:tplc="018CA32A">
       <w:start w:val="1"/>
       <w:numFmt w:val="decimal"/>
-      <w:pStyle w:val="Heading2"/>
       <w:lvlText w:val="%1."/>
       <w:lvlJc w:val="left"/>
       <w:pPr>
@@ -17660,7 +17775,7 @@
 </file>
 
 <file path=word/styles.xml><?xml version="1.0" encoding="utf-8"?>
-<w:styles xmlns:mc="http://schemas.openxmlformats.org/markup-compatibility/2006" xmlns:r="http://schemas.openxmlformats.org/officeDocument/2006/relationships" xmlns:w="http://schemas.openxmlformats.org/wordprocessingml/2006/main" xmlns:w14="http://schemas.microsoft.com/office/word/2010/wordml" xmlns:w15="http://schemas.microsoft.com/office/word/2012/wordml" xmlns:w16se="http://schemas.microsoft.com/office/word/2015/wordml/symex" mc:Ignorable="w14 w15 w16se">
+<w:styles xmlns:mc="http://schemas.openxmlformats.org/markup-compatibility/2006" xmlns:r="http://schemas.openxmlformats.org/officeDocument/2006/relationships" xmlns:w="http://schemas.openxmlformats.org/wordprocessingml/2006/main" xmlns:w14="http://schemas.microsoft.com/office/word/2010/wordml" xmlns:w15="http://schemas.microsoft.com/office/word/2012/wordml" xmlns:w16cex="http://schemas.microsoft.com/office/word/2018/wordml/cex" xmlns:w16cid="http://schemas.microsoft.com/office/word/2016/wordml/cid" xmlns:w16="http://schemas.microsoft.com/office/word/2018/wordml" xmlns:w16se="http://schemas.microsoft.com/office/word/2015/wordml/symex" mc:Ignorable="w14 w15 w16se w16cid w16 w16cex">
   <w:docDefaults>
     <w:rPrDefault>
       <w:rPr>
@@ -17676,7 +17791,7 @@
       </w:pPr>
     </w:pPrDefault>
   </w:docDefaults>
-  <w:latentStyles w:defLockedState="0" w:defUIPriority="99" w:defSemiHidden="0" w:defUnhideWhenUsed="0" w:defQFormat="0" w:count="371">
+  <w:latentStyles w:defLockedState="0" w:defUIPriority="99" w:defSemiHidden="0" w:defUnhideWhenUsed="0" w:defQFormat="0" w:count="376">
     <w:lsdException w:name="Normal" w:uiPriority="0" w:qFormat="1"/>
     <w:lsdException w:name="heading 1" w:uiPriority="9" w:qFormat="1"/>
     <w:lsdException w:name="heading 2" w:semiHidden="1" w:uiPriority="9" w:unhideWhenUsed="1" w:qFormat="1"/>
@@ -17782,7 +17897,6 @@
     <w:lsdException w:name="HTML Sample" w:semiHidden="1" w:unhideWhenUsed="1"/>
     <w:lsdException w:name="HTML Typewriter" w:semiHidden="1" w:unhideWhenUsed="1"/>
     <w:lsdException w:name="HTML Variable" w:semiHidden="1" w:unhideWhenUsed="1"/>
-    <w:lsdException w:name="Normal Table" w:semiHidden="1" w:unhideWhenUsed="1"/>
     <w:lsdException w:name="annotation subject" w:semiHidden="1" w:unhideWhenUsed="1"/>
     <w:lsdException w:name="No List" w:semiHidden="1" w:unhideWhenUsed="1"/>
     <w:lsdException w:name="Outline List 1" w:semiHidden="1" w:unhideWhenUsed="1"/>
@@ -17825,11 +17939,8 @@
     <w:lsdException w:name="Table Contemporary" w:semiHidden="1" w:unhideWhenUsed="1"/>
     <w:lsdException w:name="Table Elegant" w:semiHidden="1" w:unhideWhenUsed="1"/>
     <w:lsdException w:name="Table Professional" w:semiHidden="1" w:unhideWhenUsed="1"/>
-    <w:lsdException w:name="Table Subtle 1" w:semiHidden="1" w:unhideWhenUsed="1"/>
     <w:lsdException w:name="Table Subtle 2" w:semiHidden="1" w:unhideWhenUsed="1"/>
     <w:lsdException w:name="Table Web 1" w:semiHidden="1" w:unhideWhenUsed="1"/>
-    <w:lsdException w:name="Table Web 2" w:semiHidden="1" w:unhideWhenUsed="1"/>
-    <w:lsdException w:name="Table Web 3" w:semiHidden="1" w:unhideWhenUsed="1"/>
     <w:lsdException w:name="Balloon Text" w:semiHidden="1" w:unhideWhenUsed="1"/>
     <w:lsdException w:name="Table Grid" w:uiPriority="59"/>
     <w:lsdException w:name="Table Theme" w:semiHidden="1" w:unhideWhenUsed="1"/>
@@ -18048,6 +18159,11 @@
     <w:lsdException w:name="List Table 5 Dark Accent 6" w:uiPriority="50"/>
     <w:lsdException w:name="List Table 6 Colorful Accent 6" w:uiPriority="51"/>
     <w:lsdException w:name="List Table 7 Colorful Accent 6" w:uiPriority="52"/>
+    <w:lsdException w:name="Mention" w:semiHidden="1" w:unhideWhenUsed="1"/>
+    <w:lsdException w:name="Smart Hyperlink" w:semiHidden="1" w:unhideWhenUsed="1"/>
+    <w:lsdException w:name="Hashtag" w:semiHidden="1" w:unhideWhenUsed="1"/>
+    <w:lsdException w:name="Unresolved Mention" w:semiHidden="1" w:unhideWhenUsed="1"/>
+    <w:lsdException w:name="Smart Link" w:semiHidden="1" w:unhideWhenUsed="1"/>
   </w:latentStyles>
   <w:style w:type="paragraph" w:default="1" w:styleId="Normal">
     <w:name w:val="Normal"/>
@@ -18484,8 +18600,8 @@
       <w:u w:val="single"/>
     </w:rPr>
   </w:style>
-  <w:style w:type="character" w:customStyle="1" w:styleId="UnresolvedMention">
-    <w:name w:val="Unresolved Mention"/>
+  <w:style w:type="character" w:customStyle="1" w:styleId="UnresolvedMention1">
+    <w:name w:val="Unresolved Mention1"/>
     <w:basedOn w:val="DefaultParagraphFont"/>
     <w:uiPriority w:val="99"/>
     <w:semiHidden/>

</xml_diff>